<commit_message>
code is fully functional. assignment completed
</commit_message>
<xml_diff>
--- a/Exam Prep - 1 - Calendar - Algorithm.docx
+++ b/Exam Prep - 1 - Calendar - Algorithm.docx
@@ -25,8 +25,6 @@
       <w:r>
         <w:t>In plain English, point-form, think through the steps necessary to solve the given problem.</w:t>
       </w:r>
-      <w:bookmarkStart w:id="0" w:name="_GoBack"/>
-      <w:bookmarkEnd w:id="0"/>
     </w:p>
     <w:p>
       <w:pPr>
@@ -81,10 +79,7 @@
         <w:pStyle w:val="Body"/>
       </w:pPr>
       <w:r>
-        <w:t xml:space="preserve">In code, of course, these translate to conditional statements, loops, </w:t>
-      </w:r>
-      <w:r>
-        <w:t>and using variables.</w:t>
+        <w:t>In code, of course, these translate to conditional statements, loops, and using variables.</w:t>
       </w:r>
     </w:p>
     <w:p>
@@ -132,20 +127,117 @@
         <w:pStyle w:val="Body"/>
         <w:numPr>
           <w:ilvl w:val="0"/>
-          <w:numId w:val="1"/>
+          <w:numId w:val="2"/>
         </w:numPr>
       </w:pPr>
       <w:r>
-        <w:rPr>
-          <w:rFonts w:ascii="Arial Unicode MS" w:hAnsi="Arial Unicode MS"/>
-        </w:rPr>
-        <w:t>first line</w:t>
-      </w:r>
-    </w:p>
-    <w:p>
-      <w:pPr>
-        <w:pStyle w:val="Body"/>
-      </w:pPr>
+        <w:t>Ask for day of the week input</w:t>
+      </w:r>
+    </w:p>
+    <w:p>
+      <w:pPr>
+        <w:pStyle w:val="Body"/>
+        <w:numPr>
+          <w:ilvl w:val="1"/>
+          <w:numId w:val="2"/>
+        </w:numPr>
+      </w:pPr>
+      <w:r>
+        <w:t>Ensure it there is data and that it is an integer</w:t>
+      </w:r>
+    </w:p>
+    <w:p>
+      <w:pPr>
+        <w:pStyle w:val="Body"/>
+        <w:numPr>
+          <w:ilvl w:val="2"/>
+          <w:numId w:val="2"/>
+        </w:numPr>
+      </w:pPr>
+      <w:r>
+        <w:t>Ensure integer is 1-7</w:t>
+      </w:r>
+      <w:r>
+        <w:t xml:space="preserve"> </w:t>
+      </w:r>
+      <w:r>
+        <w:t>inclusive</w:t>
+      </w:r>
+    </w:p>
+    <w:p>
+      <w:pPr>
+        <w:pStyle w:val="Body"/>
+        <w:numPr>
+          <w:ilvl w:val="0"/>
+          <w:numId w:val="2"/>
+        </w:numPr>
+      </w:pPr>
+      <w:r>
+        <w:t xml:space="preserve">Ask for </w:t>
+      </w:r>
+      <w:r>
+        <w:t>number of days in the week</w:t>
+      </w:r>
+    </w:p>
+    <w:p>
+      <w:pPr>
+        <w:pStyle w:val="Body"/>
+        <w:numPr>
+          <w:ilvl w:val="1"/>
+          <w:numId w:val="2"/>
+        </w:numPr>
+      </w:pPr>
+      <w:r>
+        <w:t>Ensure there is data and that it is an integer</w:t>
+      </w:r>
+    </w:p>
+    <w:p>
+      <w:pPr>
+        <w:pStyle w:val="Body"/>
+        <w:numPr>
+          <w:ilvl w:val="2"/>
+          <w:numId w:val="2"/>
+        </w:numPr>
+      </w:pPr>
+      <w:r>
+        <w:t>Ensure input is 28-31 inclusive</w:t>
+      </w:r>
+    </w:p>
+    <w:p>
+      <w:pPr>
+        <w:pStyle w:val="Body"/>
+        <w:numPr>
+          <w:ilvl w:val="0"/>
+          <w:numId w:val="2"/>
+        </w:numPr>
+      </w:pPr>
+      <w:r>
+        <w:t>Ask for special day</w:t>
+      </w:r>
+    </w:p>
+    <w:p>
+      <w:pPr>
+        <w:pStyle w:val="Body"/>
+        <w:numPr>
+          <w:ilvl w:val="1"/>
+          <w:numId w:val="2"/>
+        </w:numPr>
+      </w:pPr>
+      <w:r>
+        <w:t>Ensure input is present and that it is an integer</w:t>
+      </w:r>
+    </w:p>
+    <w:p>
+      <w:pPr>
+        <w:pStyle w:val="Body"/>
+        <w:numPr>
+          <w:ilvl w:val="2"/>
+          <w:numId w:val="2"/>
+        </w:numPr>
+      </w:pPr>
+      <w:r>
+        <w:t>Ensure input is within 1- the number of days in the month</w:t>
+      </w:r>
     </w:p>
     <w:p>
       <w:pPr>
@@ -173,61 +265,74 @@
         <w:pStyle w:val="Body"/>
         <w:numPr>
           <w:ilvl w:val="0"/>
-          <w:numId w:val="1"/>
+          <w:numId w:val="2"/>
         </w:numPr>
       </w:pPr>
       <w:r>
-        <w:rPr>
-          <w:rFonts w:ascii="Arial Unicode MS" w:hAnsi="Arial Unicode MS"/>
-        </w:rPr>
-        <w:t>first line</w:t>
-      </w:r>
-    </w:p>
-    <w:p>
-      <w:pPr>
-        <w:pStyle w:val="Body"/>
-      </w:pPr>
-    </w:p>
-    <w:p>
-      <w:pPr>
-        <w:pStyle w:val="Body"/>
-      </w:pPr>
-    </w:p>
-    <w:p>
-      <w:pPr>
-        <w:pStyle w:val="Body"/>
-      </w:pPr>
-      <w:r>
-        <w:rPr>
-          <w:rFonts w:ascii="Arial Unicode MS" w:hAnsi="Arial Unicode MS"/>
-        </w:rPr>
-        <w:t>OUTPUT</w:t>
-      </w:r>
-    </w:p>
-    <w:p>
-      <w:pPr>
-        <w:pStyle w:val="Body"/>
-      </w:pPr>
+        <w:t>Write SUN – SAT to terminal</w:t>
+      </w:r>
+    </w:p>
+    <w:p>
+      <w:pPr>
+        <w:pStyle w:val="Body"/>
+        <w:numPr>
+          <w:ilvl w:val="1"/>
+          <w:numId w:val="2"/>
+        </w:numPr>
+      </w:pPr>
+      <w:r>
+        <w:t xml:space="preserve">Space between characters </w:t>
+      </w:r>
+    </w:p>
+    <w:p>
+      <w:pPr>
+        <w:pStyle w:val="Body"/>
+        <w:numPr>
+          <w:ilvl w:val="1"/>
+          <w:numId w:val="2"/>
+        </w:numPr>
+      </w:pPr>
+      <w:r>
+        <w:t>“\n” at end of SAT</w:t>
+      </w:r>
     </w:p>
     <w:p>
       <w:pPr>
         <w:pStyle w:val="Body"/>
         <w:numPr>
           <w:ilvl w:val="0"/>
-          <w:numId w:val="1"/>
+          <w:numId w:val="2"/>
         </w:numPr>
       </w:pPr>
       <w:r>
-        <w:rPr>
-          <w:rFonts w:ascii="Arial Unicode MS" w:hAnsi="Arial Unicode MS"/>
-        </w:rPr>
-        <w:t>first line</w:t>
-      </w:r>
-    </w:p>
-    <w:p>
-      <w:pPr>
-        <w:pStyle w:val="Body"/>
-      </w:pPr>
+        <w:t>print “1” starting at day of week provided</w:t>
+      </w:r>
+    </w:p>
+    <w:p>
+      <w:pPr>
+        <w:pStyle w:val="Body"/>
+        <w:numPr>
+          <w:ilvl w:val="0"/>
+          <w:numId w:val="2"/>
+        </w:numPr>
+      </w:pPr>
+      <w:r>
+        <w:t>print newline after each Saturday</w:t>
+      </w:r>
+    </w:p>
+    <w:p>
+      <w:pPr>
+        <w:pStyle w:val="Body"/>
+        <w:numPr>
+          <w:ilvl w:val="0"/>
+          <w:numId w:val="2"/>
+        </w:numPr>
+      </w:pPr>
+      <w:r>
+        <w:t>on special day replace space before day number with a “*”</w:t>
+      </w:r>
+      <w:bookmarkStart w:id="0" w:name="_GoBack"/>
+      <w:bookmarkEnd w:id="0"/>
     </w:p>
     <w:p>
       <w:pPr>
@@ -547,8 +652,124 @@
       </w:rPr>
     </w:lvl>
   </w:abstractNum>
+  <w:abstractNum w:abstractNumId="1">
+    <w:nsid w:val="50F877FC"/>
+    <w:multiLevelType w:val="hybridMultilevel"/>
+    <w:tmpl w:val="537AC9DE"/>
+    <w:lvl w:ilvl="0" w:tplc="04090001">
+      <w:start w:val="1"/>
+      <w:numFmt w:val="bullet"/>
+      <w:lvlText w:val=""/>
+      <w:lvlJc w:val="left"/>
+      <w:pPr>
+        <w:ind w:left="720" w:hanging="360"/>
+      </w:pPr>
+      <w:rPr>
+        <w:rFonts w:ascii="Symbol" w:hAnsi="Symbol" w:hint="default"/>
+      </w:rPr>
+    </w:lvl>
+    <w:lvl w:ilvl="1" w:tplc="04090003">
+      <w:start w:val="1"/>
+      <w:numFmt w:val="bullet"/>
+      <w:lvlText w:val="o"/>
+      <w:lvlJc w:val="left"/>
+      <w:pPr>
+        <w:ind w:left="1440" w:hanging="360"/>
+      </w:pPr>
+      <w:rPr>
+        <w:rFonts w:ascii="Courier New" w:hAnsi="Courier New" w:cs="Courier New" w:hint="default"/>
+      </w:rPr>
+    </w:lvl>
+    <w:lvl w:ilvl="2" w:tplc="04090005">
+      <w:start w:val="1"/>
+      <w:numFmt w:val="bullet"/>
+      <w:lvlText w:val=""/>
+      <w:lvlJc w:val="left"/>
+      <w:pPr>
+        <w:ind w:left="2160" w:hanging="360"/>
+      </w:pPr>
+      <w:rPr>
+        <w:rFonts w:ascii="Wingdings" w:hAnsi="Wingdings" w:hint="default"/>
+      </w:rPr>
+    </w:lvl>
+    <w:lvl w:ilvl="3" w:tplc="04090001" w:tentative="1">
+      <w:start w:val="1"/>
+      <w:numFmt w:val="bullet"/>
+      <w:lvlText w:val=""/>
+      <w:lvlJc w:val="left"/>
+      <w:pPr>
+        <w:ind w:left="2880" w:hanging="360"/>
+      </w:pPr>
+      <w:rPr>
+        <w:rFonts w:ascii="Symbol" w:hAnsi="Symbol" w:hint="default"/>
+      </w:rPr>
+    </w:lvl>
+    <w:lvl w:ilvl="4" w:tplc="04090003" w:tentative="1">
+      <w:start w:val="1"/>
+      <w:numFmt w:val="bullet"/>
+      <w:lvlText w:val="o"/>
+      <w:lvlJc w:val="left"/>
+      <w:pPr>
+        <w:ind w:left="3600" w:hanging="360"/>
+      </w:pPr>
+      <w:rPr>
+        <w:rFonts w:ascii="Courier New" w:hAnsi="Courier New" w:cs="Courier New" w:hint="default"/>
+      </w:rPr>
+    </w:lvl>
+    <w:lvl w:ilvl="5" w:tplc="04090005" w:tentative="1">
+      <w:start w:val="1"/>
+      <w:numFmt w:val="bullet"/>
+      <w:lvlText w:val=""/>
+      <w:lvlJc w:val="left"/>
+      <w:pPr>
+        <w:ind w:left="4320" w:hanging="360"/>
+      </w:pPr>
+      <w:rPr>
+        <w:rFonts w:ascii="Wingdings" w:hAnsi="Wingdings" w:hint="default"/>
+      </w:rPr>
+    </w:lvl>
+    <w:lvl w:ilvl="6" w:tplc="04090001" w:tentative="1">
+      <w:start w:val="1"/>
+      <w:numFmt w:val="bullet"/>
+      <w:lvlText w:val=""/>
+      <w:lvlJc w:val="left"/>
+      <w:pPr>
+        <w:ind w:left="5040" w:hanging="360"/>
+      </w:pPr>
+      <w:rPr>
+        <w:rFonts w:ascii="Symbol" w:hAnsi="Symbol" w:hint="default"/>
+      </w:rPr>
+    </w:lvl>
+    <w:lvl w:ilvl="7" w:tplc="04090003" w:tentative="1">
+      <w:start w:val="1"/>
+      <w:numFmt w:val="bullet"/>
+      <w:lvlText w:val="o"/>
+      <w:lvlJc w:val="left"/>
+      <w:pPr>
+        <w:ind w:left="5760" w:hanging="360"/>
+      </w:pPr>
+      <w:rPr>
+        <w:rFonts w:ascii="Courier New" w:hAnsi="Courier New" w:cs="Courier New" w:hint="default"/>
+      </w:rPr>
+    </w:lvl>
+    <w:lvl w:ilvl="8" w:tplc="04090005" w:tentative="1">
+      <w:start w:val="1"/>
+      <w:numFmt w:val="bullet"/>
+      <w:lvlText w:val=""/>
+      <w:lvlJc w:val="left"/>
+      <w:pPr>
+        <w:ind w:left="6480" w:hanging="360"/>
+      </w:pPr>
+      <w:rPr>
+        <w:rFonts w:ascii="Wingdings" w:hAnsi="Wingdings" w:hint="default"/>
+      </w:rPr>
+    </w:lvl>
+  </w:abstractNum>
   <w:num w:numId="1">
     <w:abstractNumId w:val="0"/>
+  </w:num>
+  <w:num w:numId="2">
+    <w:abstractNumId w:val="1"/>
   </w:num>
 </w:numbering>
 </file>

</xml_diff>